<commit_message>
edit plan van aanpak n.goeij
</commit_message>
<xml_diff>
--- a/PlanVanAanpak/PlanVanAanpak_NGoeij_v1.0..docx
+++ b/PlanVanAanpak/PlanVanAanpak_NGoeij_v1.0..docx
@@ -1405,8 +1405,25 @@
             <w:tcW w:w="3059" w:type="dxa"/>
           </w:tcPr>
           <w:p>
-            <w:r>
-              <w:t>1039964@gmail.com</w:t>
+            <w:pPr>
+              <w:rPr>
+                <w:rFonts w:ascii="Segoe UI" w:eastAsia="Times New Roman" w:hAnsi="Segoe UI" w:cs="Segoe UI"/>
+                <w:sz w:val="21"/>
+                <w:szCs w:val="21"/>
+                <w:lang w:eastAsia="nl-NL"/>
+              </w:rPr>
+            </w:pPr>
+            <w:r>
+              <w:rPr>
+                <w:rFonts w:ascii="Segoe UI" w:eastAsia="Times New Roman" w:hAnsi="Segoe UI" w:cs="Segoe UI"/>
+                <w:sz w:val="21"/>
+                <w:szCs w:val="21"/>
+                <w:lang w:eastAsia="nl-NL"/>
+              </w:rPr>
+              <w:t>1046761</w:t>
+            </w:r>
+            <w:r>
+              <w:t>@gmail.com</w:t>
             </w:r>
           </w:p>
         </w:tc>
@@ -1505,7 +1522,36 @@
       </w:r>
       <w:proofErr w:type="spellEnd"/>
       <w:r>
-        <w:t xml:space="preserve"> een laptop nodig, met daarop de volgende software:</w:t>
+        <w:t xml:space="preserve"> een laptop nodig</w:t>
+      </w:r>
+      <w:r>
+        <w:t xml:space="preserve"> met de minimale </w:t>
+      </w:r>
+      <w:proofErr w:type="spellStart"/>
+      <w:r>
+        <w:t>specs</w:t>
+      </w:r>
+      <w:proofErr w:type="spellEnd"/>
+      <w:r>
+        <w:t>:</w:t>
+      </w:r>
+    </w:p>
+    <w:p>
+      <w:r>
+        <w:t xml:space="preserve">Intel® </w:t>
+      </w:r>
+      <w:proofErr w:type="spellStart"/>
+      <w:r>
+        <w:t>Core</w:t>
+      </w:r>
+      <w:proofErr w:type="spellEnd"/>
+      <w:r>
+        <w:t>™ i7 -8750H CPU @2.20 GHz  2.21 GHz,  16 GB RAM 64 bits. WINDOWS 10</w:t>
+      </w:r>
+    </w:p>
+    <w:p>
+      <w:r>
+        <w:t>, met daarop de volgende software:</w:t>
       </w:r>
     </w:p>
     <w:p>
@@ -1518,6 +1564,7 @@
       </w:pPr>
       <w:proofErr w:type="spellStart"/>
       <w:r>
+        <w:lastRenderedPageBreak/>
         <w:t>Xampp</w:t>
       </w:r>
       <w:proofErr w:type="spellEnd"/>
@@ -1529,9 +1576,66 @@
           <w:ilvl w:val="0"/>
           <w:numId w:val="2"/>
         </w:numPr>
-      </w:pPr>
-      <w:r>
-        <w:t>Android studio</w:t>
+        <w:spacing w:after="0" w:line="240" w:lineRule="auto"/>
+        <w:rPr>
+          <w:rFonts w:ascii="Calibri" w:eastAsia="Times New Roman" w:hAnsi="Calibri" w:cs="Calibri"/>
+          <w:lang w:eastAsia="nl-NL"/>
+        </w:rPr>
+      </w:pPr>
+      <w:r>
+        <w:rPr>
+          <w:rFonts w:ascii="Calibri" w:eastAsia="Times New Roman" w:hAnsi="Calibri" w:cs="Calibri"/>
+          <w:lang w:eastAsia="nl-NL"/>
+        </w:rPr>
+        <w:t>Android studio 4.0.1</w:t>
+      </w:r>
+      <w:r>
+        <w:rPr>
+          <w:rFonts w:ascii="Calibri" w:eastAsia="Times New Roman" w:hAnsi="Calibri" w:cs="Calibri"/>
+          <w:lang w:eastAsia="nl-NL"/>
+        </w:rPr>
+        <w:br/>
+        <w:t>Office 365</w:t>
+      </w:r>
+      <w:r>
+        <w:rPr>
+          <w:rFonts w:ascii="Calibri" w:eastAsia="Times New Roman" w:hAnsi="Calibri" w:cs="Calibri"/>
+          <w:lang w:eastAsia="nl-NL"/>
+        </w:rPr>
+        <w:br/>
+        <w:t>Microsoft Teams-versie 1.3.00.21759 (64-bits).</w:t>
+      </w:r>
+      <w:r>
+        <w:rPr>
+          <w:rFonts w:ascii="Calibri" w:eastAsia="Times New Roman" w:hAnsi="Calibri" w:cs="Calibri"/>
+          <w:lang w:eastAsia="nl-NL"/>
+        </w:rPr>
+        <w:br/>
+        <w:t xml:space="preserve">Visual </w:t>
+      </w:r>
+      <w:proofErr w:type="spellStart"/>
+      <w:r>
+        <w:rPr>
+          <w:rFonts w:ascii="Calibri" w:eastAsia="Times New Roman" w:hAnsi="Calibri" w:cs="Calibri"/>
+          <w:lang w:eastAsia="nl-NL"/>
+        </w:rPr>
+        <w:t>Paradigm</w:t>
+      </w:r>
+      <w:proofErr w:type="spellEnd"/>
+      <w:r>
+        <w:rPr>
+          <w:rFonts w:ascii="Calibri" w:eastAsia="Times New Roman" w:hAnsi="Calibri" w:cs="Calibri"/>
+          <w:lang w:eastAsia="nl-NL"/>
+        </w:rPr>
+        <w:t xml:space="preserve"> 16.1</w:t>
+      </w:r>
+      <w:r>
+        <w:rPr>
+          <w:rFonts w:ascii="Calibri" w:eastAsia="Times New Roman" w:hAnsi="Calibri" w:cs="Calibri"/>
+          <w:lang w:eastAsia="nl-NL"/>
+        </w:rPr>
+        <w:br/>
+        <w:t>Windows 10</w:t>
       </w:r>
     </w:p>
     <w:p>
@@ -1542,9 +1646,6 @@
           <w:numId w:val="2"/>
         </w:numPr>
       </w:pPr>
-      <w:r>
-        <w:t>Inclusief een muis en  een oplader wat vanzelfsprekend is.</w:t>
-      </w:r>
     </w:p>
     <w:p>
       <w:pPr>
@@ -1555,7 +1656,18 @@
         </w:numPr>
       </w:pPr>
       <w:r>
-        <w:lastRenderedPageBreak/>
+        <w:t>Inclusief een muis en  een oplader wat vanzelfsprekend is.</w:t>
+      </w:r>
+    </w:p>
+    <w:p>
+      <w:pPr>
+        <w:pStyle w:val="Lijstalinea"/>
+        <w:numPr>
+          <w:ilvl w:val="0"/>
+          <w:numId w:val="2"/>
+        </w:numPr>
+      </w:pPr>
+      <w:r>
         <w:t xml:space="preserve">Een werkende </w:t>
       </w:r>
       <w:proofErr w:type="spellStart"/>
@@ -2584,6 +2696,7 @@
           </w:p>
           <w:p>
             <w:r>
+              <w:lastRenderedPageBreak/>
               <w:t>Dylan van leeuwen</w:t>
             </w:r>
           </w:p>

</xml_diff>